<commit_message>
updated folder structure and also removed error from middleware
</commit_message>
<xml_diff>
--- a/Documentation.docx
+++ b/Documentation.docx
@@ -1845,21 +1845,45 @@
     <w:p>
       <w:pPr>
         <w:rPr>
-          <w:lang w:eastAsia="en-IN" w:bidi="hi-IN"/>
-        </w:rPr>
-      </w:pPr>
-    </w:p>
-    <w:p>
-      <w:pPr>
-        <w:rPr>
-          <w:lang w:eastAsia="en-IN" w:bidi="hi-IN"/>
-        </w:rPr>
-      </w:pPr>
-      <w:r>
-        <w:rPr>
-          <w:lang w:eastAsia="en-IN" w:bidi="hi-IN"/>
-        </w:rPr>
-        <w:t>This is the link of the Website implemented in Hack the Tank 2.0(Finalist)</w:t>
+          <w:b/>
+          <w:bCs/>
+          <w:lang w:eastAsia="en-IN" w:bidi="hi-IN"/>
+        </w:rPr>
+      </w:pPr>
+      <w:proofErr w:type="spellStart"/>
+      <w:r>
+        <w:rPr>
+          <w:b/>
+          <w:bCs/>
+          <w:lang w:eastAsia="en-IN" w:bidi="hi-IN"/>
+        </w:rPr>
+        <w:t>Github</w:t>
+      </w:r>
+      <w:proofErr w:type="spellEnd"/>
+      <w:r>
+        <w:rPr>
+          <w:b/>
+          <w:bCs/>
+          <w:lang w:eastAsia="en-IN" w:bidi="hi-IN"/>
+        </w:rPr>
+        <w:t xml:space="preserve"> link:</w:t>
+      </w:r>
+      <w:r>
+        <w:rPr>
+          <w:b/>
+          <w:bCs/>
+          <w:lang w:eastAsia="en-IN" w:bidi="hi-IN"/>
+        </w:rPr>
+        <w:t xml:space="preserve"> </w:t>
+      </w:r>
+      <w:r>
+        <w:rPr>
+          <w:b/>
+          <w:bCs/>
+          <w:color w:val="4472C4" w:themeColor="accent1"/>
+          <w:lang w:eastAsia="en-IN" w:bidi="hi-IN"/>
+        </w:rPr>
+        <w:t>https://github.com/gracefullcoder/User-login-and-signup-with-auth.git</w:t>
       </w:r>
     </w:p>
     <w:p>

</xml_diff>